<commit_message>
register test cases plus improved writeup
</commit_message>
<xml_diff>
--- a/Improvements to registration page.docx
+++ b/Improvements to registration page.docx
@@ -38,7 +38,7 @@
                     <a:blip r:embed="rId4" cstate="print">
                       <a:extLst>
                         <a:ext uri="{28A0092B-C50C-407E-A947-70E740481C1C}">
-                          <a14:useLocalDpi xmlns="" xmlns:wpc="http://schemas.microsoft.com/office/word/2010/wordprocessingCanvas" xmlns:mc="http://schemas.openxmlformats.org/markup-compatibility/2006" xmlns:o="urn:schemas-microsoft-com:office:office" xmlns:r="http://schemas.openxmlformats.org/officeDocument/2006/relationships" xmlns:m="http://schemas.openxmlformats.org/officeDocument/2006/math" xmlns:v="urn:schemas-microsoft-com:vml" xmlns:wp14="http://schemas.microsoft.com/office/word/2010/wordprocessingDrawing" xmlns:wp="http://schemas.openxmlformats.org/drawingml/2006/wordprocessingDrawing" xmlns:w10="urn:schemas-microsoft-com:office:word" xmlns:w="http://schemas.openxmlformats.org/wordprocessingml/2006/main" xmlns:w14="http://schemas.microsoft.com/office/word/2010/wordml" xmlns:wpg="http://schemas.microsoft.com/office/word/2010/wordprocessingGroup" xmlns:wpi="http://schemas.microsoft.com/office/word/2010/wordprocessingInk" xmlns:wne="http://schemas.microsoft.com/office/word/2006/wordml" xmlns:wps="http://schemas.microsoft.com/office/word/2010/wordprocessingShape" xmlns:a="http://schemas.openxmlformats.org/drawingml/2006/main" xmlns:pic="http://schemas.openxmlformats.org/drawingml/2006/picture" xmlns:a14="http://schemas.microsoft.com/office/drawing/2010/main" xmlns:ve="http://schemas.openxmlformats.org/markup-compatibility/2006" xmlns:mo="http://schemas.microsoft.com/office/mac/office/2008/main" xmlns:mv="urn:schemas-microsoft-com:mac:vml" val="0"/>
+                          <a14:useLocalDpi xmlns:mv="urn:schemas-microsoft-com:mac:vml" xmlns:mo="http://schemas.microsoft.com/office/mac/office/2008/main" xmlns:ve="http://schemas.openxmlformats.org/markup-compatibility/2006" xmlns:a14="http://schemas.microsoft.com/office/drawing/2010/main" xmlns:pic="http://schemas.openxmlformats.org/drawingml/2006/picture" xmlns:a="http://schemas.openxmlformats.org/drawingml/2006/main" xmlns:wps="http://schemas.microsoft.com/office/word/2010/wordprocessingShape" xmlns:wne="http://schemas.microsoft.com/office/word/2006/wordml" xmlns:wpi="http://schemas.microsoft.com/office/word/2010/wordprocessingInk" xmlns:wpg="http://schemas.microsoft.com/office/word/2010/wordprocessingGroup" xmlns:w14="http://schemas.microsoft.com/office/word/2010/wordml" xmlns:w="http://schemas.openxmlformats.org/wordprocessingml/2006/main" xmlns:w10="urn:schemas-microsoft-com:office:word" xmlns:wp="http://schemas.openxmlformats.org/drawingml/2006/wordprocessingDrawing" xmlns:wp14="http://schemas.microsoft.com/office/word/2010/wordprocessingDrawing" xmlns:v="urn:schemas-microsoft-com:vml" xmlns:m="http://schemas.openxmlformats.org/officeDocument/2006/math" xmlns:r="http://schemas.openxmlformats.org/officeDocument/2006/relationships" xmlns:o="urn:schemas-microsoft-com:office:office" xmlns:mc="http://schemas.openxmlformats.org/markup-compatibility/2006" xmlns:wpc="http://schemas.microsoft.com/office/word/2010/wordprocessingCanvas" xmlns="" val="0"/>
                         </a:ext>
                       </a:extLst>
                     </a:blip>
@@ -221,7 +221,7 @@
                     <a:blip r:embed="rId6">
                       <a:extLst>
                         <a:ext uri="{28A0092B-C50C-407E-A947-70E740481C1C}">
-                          <a14:useLocalDpi xmlns="" xmlns:wpc="http://schemas.microsoft.com/office/word/2010/wordprocessingCanvas" xmlns:mc="http://schemas.openxmlformats.org/markup-compatibility/2006" xmlns:o="urn:schemas-microsoft-com:office:office" xmlns:r="http://schemas.openxmlformats.org/officeDocument/2006/relationships" xmlns:m="http://schemas.openxmlformats.org/officeDocument/2006/math" xmlns:v="urn:schemas-microsoft-com:vml" xmlns:wp14="http://schemas.microsoft.com/office/word/2010/wordprocessingDrawing" xmlns:wp="http://schemas.openxmlformats.org/drawingml/2006/wordprocessingDrawing" xmlns:w10="urn:schemas-microsoft-com:office:word" xmlns:w="http://schemas.openxmlformats.org/wordprocessingml/2006/main" xmlns:w14="http://schemas.microsoft.com/office/word/2010/wordml" xmlns:wpg="http://schemas.microsoft.com/office/word/2010/wordprocessingGroup" xmlns:wpi="http://schemas.microsoft.com/office/word/2010/wordprocessingInk" xmlns:wne="http://schemas.microsoft.com/office/word/2006/wordml" xmlns:wps="http://schemas.microsoft.com/office/word/2010/wordprocessingShape" xmlns:a="http://schemas.openxmlformats.org/drawingml/2006/main" xmlns:pic="http://schemas.openxmlformats.org/drawingml/2006/picture" xmlns:a14="http://schemas.microsoft.com/office/drawing/2010/main" xmlns:ve="http://schemas.openxmlformats.org/markup-compatibility/2006" xmlns:mo="http://schemas.microsoft.com/office/mac/office/2008/main" xmlns:mv="urn:schemas-microsoft-com:mac:vml" val="0"/>
+                          <a14:useLocalDpi xmlns:mv="urn:schemas-microsoft-com:mac:vml" xmlns:mo="http://schemas.microsoft.com/office/mac/office/2008/main" xmlns:ve="http://schemas.openxmlformats.org/markup-compatibility/2006" xmlns:a14="http://schemas.microsoft.com/office/drawing/2010/main" xmlns:pic="http://schemas.openxmlformats.org/drawingml/2006/picture" xmlns:a="http://schemas.openxmlformats.org/drawingml/2006/main" xmlns:wps="http://schemas.microsoft.com/office/word/2010/wordprocessingShape" xmlns:wne="http://schemas.microsoft.com/office/word/2006/wordml" xmlns:wpi="http://schemas.microsoft.com/office/word/2010/wordprocessingInk" xmlns:wpg="http://schemas.microsoft.com/office/word/2010/wordprocessingGroup" xmlns:w14="http://schemas.microsoft.com/office/word/2010/wordml" xmlns:w="http://schemas.openxmlformats.org/wordprocessingml/2006/main" xmlns:w10="urn:schemas-microsoft-com:office:word" xmlns:wp="http://schemas.openxmlformats.org/drawingml/2006/wordprocessingDrawing" xmlns:wp14="http://schemas.microsoft.com/office/word/2010/wordprocessingDrawing" xmlns:v="urn:schemas-microsoft-com:vml" xmlns:m="http://schemas.openxmlformats.org/officeDocument/2006/math" xmlns:r="http://schemas.openxmlformats.org/officeDocument/2006/relationships" xmlns:o="urn:schemas-microsoft-com:office:office" xmlns:mc="http://schemas.openxmlformats.org/markup-compatibility/2006" xmlns:wpc="http://schemas.microsoft.com/office/word/2010/wordprocessingCanvas" xmlns="" val="0"/>
                         </a:ext>
                       </a:extLst>
                     </a:blip>
@@ -404,50 +404,14 @@
         <w:rPr>
           <w:sz w:val="18"/>
         </w:rPr>
-        <w:t xml:space="preserve"> </w:t>
-      </w:r>
-      <w:proofErr w:type="spellStart"/>
-      <w:r>
+        <w:t xml:space="preserve"> and lower sides</w:t>
+      </w:r>
+    </w:p>
+    <w:p>
+      <w:pPr>
         <w:rPr>
           <w:sz w:val="18"/>
         </w:rPr>
-        <w:t>snf</w:t>
-      </w:r>
-      <w:proofErr w:type="spellEnd"/>
-      <w:r>
-        <w:rPr>
-          <w:sz w:val="18"/>
-        </w:rPr>
-        <w:t xml:space="preserve"> </w:t>
-      </w:r>
-      <w:proofErr w:type="spellStart"/>
-      <w:r>
-        <w:rPr>
-          <w:sz w:val="18"/>
-        </w:rPr>
-        <w:t>loert</w:t>
-      </w:r>
-      <w:proofErr w:type="spellEnd"/>
-      <w:r>
-        <w:rPr>
-          <w:sz w:val="18"/>
-        </w:rPr>
-        <w:t xml:space="preserve"> </w:t>
-      </w:r>
-      <w:proofErr w:type="spellStart"/>
-      <w:r>
-        <w:rPr>
-          <w:sz w:val="18"/>
-        </w:rPr>
-        <w:t>hslgd</w:t>
-      </w:r>
-      <w:proofErr w:type="spellEnd"/>
-    </w:p>
-    <w:p>
-      <w:pPr>
-        <w:rPr>
-          <w:sz w:val="18"/>
-        </w:rPr>
       </w:pPr>
     </w:p>
     <w:p>
@@ -470,6 +434,51 @@
       <w:proofErr w:type="gramEnd"/>
       <w:r>
         <w:t xml:space="preserve"> were missing from the last version of the page.</w:t>
+      </w:r>
+      <w:r>
+        <w:t xml:space="preserve"> Everything is fully functional, including file upload. The final draft of the register web page looks like this:</w:t>
+      </w:r>
+    </w:p>
+    <w:p>
+      <w:r>
+        <w:rPr>
+          <w:noProof/>
+        </w:rPr>
+        <w:drawing>
+          <wp:inline distT="0" distB="0" distL="0" distR="0">
+            <wp:extent cx="5486400" cy="7356475"/>
+            <wp:effectExtent l="25400" t="0" r="0" b="0"/>
+            <wp:docPr id="1" name="Picture 0" descr="RegisterSuccessful.PNG"/>
+            <wp:cNvGraphicFramePr>
+              <a:graphicFrameLocks xmlns:a="http://schemas.openxmlformats.org/drawingml/2006/main" noChangeAspect="1"/>
+            </wp:cNvGraphicFramePr>
+            <a:graphic xmlns:a="http://schemas.openxmlformats.org/drawingml/2006/main">
+              <a:graphicData uri="http://schemas.openxmlformats.org/drawingml/2006/picture">
+                <pic:pic xmlns:pic="http://schemas.openxmlformats.org/drawingml/2006/picture">
+                  <pic:nvPicPr>
+                    <pic:cNvPr id="0" name="RegisterSuccessful.PNG"/>
+                    <pic:cNvPicPr/>
+                  </pic:nvPicPr>
+                  <pic:blipFill>
+                    <a:blip r:embed="rId9"/>
+                    <a:stretch>
+                      <a:fillRect/>
+                    </a:stretch>
+                  </pic:blipFill>
+                  <pic:spPr>
+                    <a:xfrm>
+                      <a:off x="0" y="0"/>
+                      <a:ext cx="5486400" cy="7356475"/>
+                    </a:xfrm>
+                    <a:prstGeom prst="rect">
+                      <a:avLst/>
+                    </a:prstGeom>
+                  </pic:spPr>
+                </pic:pic>
+              </a:graphicData>
+            </a:graphic>
+          </wp:inline>
+        </w:drawing>
       </w:r>
     </w:p>
     <w:sectPr>

</xml_diff>